<commit_message>
Adding Project documentations update
</commit_message>
<xml_diff>
--- a/Coffee Bean Application Documentation/Requirements Document.docx
+++ b/Coffee Bean Application Documentation/Requirements Document.docx
@@ -193,23 +193,7 @@
           <w:sz w:val="24"/>
           <w:szCs w:val="24"/>
         </w:rPr>
-        <w:t xml:space="preserve">Cost / </w:t>
-      </w:r>
-      <w:proofErr w:type="spellStart"/>
-      <w:r>
-        <w:rPr>
-          <w:sz w:val="24"/>
-          <w:szCs w:val="24"/>
-        </w:rPr>
-        <w:t>lb</w:t>
-      </w:r>
-      <w:proofErr w:type="spellEnd"/>
-      <w:r>
-        <w:rPr>
-          <w:sz w:val="24"/>
-          <w:szCs w:val="24"/>
-        </w:rPr>
-        <w:t xml:space="preserve"> (Dollar/numerical value)</w:t>
+        <w:t>Cost / lb (Dollar/numerical value)</w:t>
       </w:r>
     </w:p>
     <w:p>
@@ -228,39 +212,7 @@
           <w:sz w:val="24"/>
           <w:szCs w:val="24"/>
         </w:rPr>
-        <w:t xml:space="preserve">Bean Type (One of: Arabica, Robusta, </w:t>
-      </w:r>
-      <w:proofErr w:type="spellStart"/>
-      <w:r>
-        <w:rPr>
-          <w:sz w:val="24"/>
-          <w:szCs w:val="24"/>
-        </w:rPr>
-        <w:t>Liberca</w:t>
-      </w:r>
-      <w:proofErr w:type="spellEnd"/>
-      <w:r>
-        <w:rPr>
-          <w:sz w:val="24"/>
-          <w:szCs w:val="24"/>
-        </w:rPr>
-        <w:t xml:space="preserve">, </w:t>
-      </w:r>
-      <w:proofErr w:type="spellStart"/>
-      <w:r>
-        <w:rPr>
-          <w:sz w:val="24"/>
-          <w:szCs w:val="24"/>
-        </w:rPr>
-        <w:t>Excelsa</w:t>
-      </w:r>
-      <w:proofErr w:type="spellEnd"/>
-      <w:r>
-        <w:rPr>
-          <w:sz w:val="24"/>
-          <w:szCs w:val="24"/>
-        </w:rPr>
-        <w:t>, Other)</w:t>
+        <w:t>Bean Type (One of: Arabica, Robusta, Liberca, Excelsa, Other)</w:t>
       </w:r>
     </w:p>
     <w:p>
@@ -279,23 +231,7 @@
           <w:sz w:val="24"/>
           <w:szCs w:val="24"/>
         </w:rPr>
-        <w:t xml:space="preserve">Roast (One of: dark, medium, light, </w:t>
-      </w:r>
-      <w:proofErr w:type="spellStart"/>
-      <w:r>
-        <w:rPr>
-          <w:sz w:val="24"/>
-          <w:szCs w:val="24"/>
-        </w:rPr>
-        <w:t>french</w:t>
-      </w:r>
-      <w:proofErr w:type="spellEnd"/>
-      <w:r>
-        <w:rPr>
-          <w:sz w:val="24"/>
-          <w:szCs w:val="24"/>
-        </w:rPr>
-        <w:t>)</w:t>
+        <w:t>Roast (One of: dark, medium, light, french)</w:t>
       </w:r>
     </w:p>
     <w:p>
@@ -841,7 +777,21 @@
           <w:sz w:val="24"/>
           <w:szCs w:val="24"/>
         </w:rPr>
-        <w:t xml:space="preserve">provide the pagination functionality for table when table entries are more than 6.  </w:t>
+        <w:t xml:space="preserve">provide the pagination functionality for table when table entries are more than </w:t>
+      </w:r>
+      <w:r>
+        <w:rPr>
+          <w:sz w:val="24"/>
+          <w:szCs w:val="24"/>
+        </w:rPr>
+        <w:t>5</w:t>
+      </w:r>
+      <w:r>
+        <w:rPr>
+          <w:sz w:val="24"/>
+          <w:szCs w:val="24"/>
+        </w:rPr>
+        <w:t xml:space="preserve">.  </w:t>
       </w:r>
     </w:p>
     <w:p>

</xml_diff>